<commit_message>
Video de links do resumo
</commit_message>
<xml_diff>
--- a/Divulgacao/RESUMO.docx
+++ b/Divulgacao/RESUMO.docx
@@ -232,39 +232,7 @@
           <w:color w:val="201F1E"/>
           <w:lang w:eastAsia="pt-BR"/>
         </w:rPr>
-        <w:t xml:space="preserve">Diante disso, os requisitos funcionais foram delimitados e detalhados, para poder desenvolver a aplicação web Cit, que possibilitaria executar todos os processos modelados. Dando ênfase, nos requisitos principais que foram os de </w:t>
-      </w:r>
-      <w:r>
-        <w:rPr>
-          <w:rFonts w:eastAsia="Times New Roman" w:cs="Calibri"/>
-          <w:color w:val="201F1E"/>
-          <w:lang w:eastAsia="pt-BR"/>
-        </w:rPr>
-        <w:t>“Cadastrar denúncia pela primeira vez”</w:t>
-      </w:r>
-      <w:r>
-        <w:rPr>
-          <w:rFonts w:eastAsia="Times New Roman" w:cs="Calibri"/>
-          <w:color w:val="201F1E"/>
-          <w:lang w:eastAsia="pt-BR"/>
-        </w:rPr>
-        <w:t xml:space="preserve"> e </w:t>
-      </w:r>
-      <w:r>
-        <w:rPr>
-          <w:rFonts w:eastAsia="Times New Roman" w:cs="Calibri"/>
-          <w:color w:val="201F1E"/>
-          <w:lang w:eastAsia="pt-BR"/>
-        </w:rPr>
-        <w:t>“Contribuir em denúncia já existente”</w:t>
-      </w:r>
-      <w:r>
-        <w:rPr>
-          <w:rFonts w:eastAsia="Times New Roman" w:cs="Calibri"/>
-          <w:color w:val="201F1E"/>
-          <w:lang w:eastAsia="pt-BR"/>
-        </w:rPr>
-        <w:t>.</w:t>
+        <w:t>Diante disso, os requisitos funcionais foram delimitados e detalhados, para poder desenvolver a aplicação web Cit, que possibilitaria executar todos os processos modelados. Dando ênfase, nos requisitos principais que foram os de “Cadastrar denúncia pela primeira vez” e “Contribuir em denúncia já existente”.</w:t>
       </w:r>
     </w:p>
     <w:p>
@@ -335,7 +303,7 @@
         <w:pStyle w:val="Normal"/>
         <w:shd w:val="clear" w:color="auto" w:fill="FFFFFF"/>
         <w:spacing w:lineRule="auto" w:line="240" w:before="0" w:after="120"/>
-        <w:jc w:val="both"/>
+        <w:jc w:val="left"/>
         <w:rPr>
           <w:rFonts w:ascii="Calibri" w:hAnsi="Calibri" w:eastAsia="Times New Roman" w:cs="Calibri"/>
           <w:b/>
@@ -361,6 +329,17 @@
         </w:rPr>
         <w:t xml:space="preserve">Link da apresentação: </w:t>
       </w:r>
+      <w:r>
+        <w:rPr>
+          <w:rFonts w:eastAsia="Times New Roman" w:cs="Calibri"/>
+          <w:b w:val="false"/>
+          <w:bCs w:val="false"/>
+          <w:color w:val="2A6099"/>
+          <w:u w:val="single"/>
+          <w:lang w:eastAsia="pt-BR"/>
+        </w:rPr>
+        <w:t>https://docs.google.com/presentation/d/1fMp8fs3Tsnqbgtob1xYNHhIZUcSag5yDGLjOsnoouos/edit?usp=sharing</w:t>
+      </w:r>
     </w:p>
     <w:p>
       <w:pPr>
@@ -387,7 +366,7 @@
         <w:pStyle w:val="Normal"/>
         <w:shd w:val="clear" w:color="auto" w:fill="FFFFFF"/>
         <w:spacing w:lineRule="auto" w:line="240" w:before="0" w:after="120"/>
-        <w:jc w:val="both"/>
+        <w:jc w:val="left"/>
         <w:rPr>
           <w:rFonts w:ascii="Calibri" w:hAnsi="Calibri" w:eastAsia="Times New Roman" w:cs="Calibri"/>
           <w:color w:val="201F1E"/>
@@ -402,6 +381,33 @@
           <w:lang w:eastAsia="pt-BR"/>
         </w:rPr>
         <w:t xml:space="preserve">Link do vídeo do trabalho: </w:t>
+      </w:r>
+      <w:r>
+        <w:rPr>
+          <w:rFonts w:eastAsia="Times New Roman" w:cs="Calibri"/>
+          <w:b w:val="false"/>
+          <w:bCs w:val="false"/>
+          <w:color w:val="2A6099"/>
+          <w:u w:val="single"/>
+          <w:lang w:eastAsia="pt-BR"/>
+        </w:rPr>
+        <w:t>https://youtu.be/FdJnp8dPO2I</w:t>
+      </w:r>
+    </w:p>
+    <w:p>
+      <w:pPr>
+        <w:pStyle w:val="Normal"/>
+        <w:shd w:val="clear" w:color="auto" w:fill="FFFFFF"/>
+        <w:spacing w:lineRule="auto" w:line="240" w:before="0" w:after="120"/>
+        <w:jc w:val="both"/>
+        <w:rPr>
+          <w:rFonts w:ascii="Calibri" w:hAnsi="Calibri" w:eastAsia="Times New Roman" w:cs="Calibri"/>
+          <w:color w:val="201F1E"/>
+          <w:lang w:eastAsia="pt-BR"/>
+        </w:rPr>
+      </w:pPr>
+      <w:r>
+        <w:rPr/>
       </w:r>
     </w:p>
     <w:sectPr>

</xml_diff>